<commit_message>
1 was modified again
Signed-off-by: NanTingYeh <joe510784@hotmail.com>
</commit_message>
<xml_diff>
--- a/TEST/1.docx
+++ b/TEST/1.docx
@@ -3,11 +3,45 @@
 <w:document xmlns:ve="http://schemas.openxmlformats.org/markup-compatibility/2006" xmlns:o="urn:schemas-microsoft-com:office:office" xmlns:r="http://schemas.openxmlformats.org/officeDocument/2006/relationships" xmlns:m="http://schemas.openxmlformats.org/officeDocument/2006/math" xmlns:v="urn:schemas-microsoft-com:vml" xmlns:wp="http://schemas.openxmlformats.org/drawingml/2006/wordprocessingDrawing" xmlns:w10="urn:schemas-microsoft-com:office:word" xmlns:w="http://schemas.openxmlformats.org/wordprocessingml/2006/main" xmlns:wne="http://schemas.microsoft.com/office/word/2006/wordml">
   <w:body>
     <w:p>
-      <w:r>
-        <w:rPr>
-          <w:rFonts w:hint="eastAsia"/>
-        </w:rPr>
-        <w:t xml:space="preserve">GitHub practice test! </w:t>
+      <w:proofErr w:type="spellStart"/>
+      <w:r>
+        <w:rPr>
+          <w:rFonts w:hint="eastAsia"/>
+        </w:rPr>
+        <w:t>GitHub</w:t>
+      </w:r>
+      <w:proofErr w:type="spellEnd"/>
+      <w:r>
+        <w:rPr>
+          <w:rFonts w:hint="eastAsia"/>
+        </w:rPr>
+        <w:t xml:space="preserve"> practice test! </w:t>
+      </w:r>
+    </w:p>
+    <w:p>
+      <w:r>
+        <w:rPr>
+          <w:rFonts w:hint="eastAsia"/>
+        </w:rPr>
+        <w:t xml:space="preserve">I am </w:t>
+      </w:r>
+      <w:r>
+        <w:t xml:space="preserve">going to </w:t>
+      </w:r>
+      <w:r>
+        <w:rPr>
+          <w:rFonts w:hint="eastAsia"/>
+        </w:rPr>
+        <w:t>try this new tool for my future graduate school life.</w:t>
+      </w:r>
+    </w:p>
+    <w:p/>
+    <w:p>
+      <w:r>
+        <w:rPr>
+          <w:rFonts w:hint="eastAsia"/>
+        </w:rPr>
+        <w:t>12345678900987654321</w:t>
       </w:r>
     </w:p>
     <w:p>
@@ -20,16 +54,7 @@
         <w:rPr>
           <w:rFonts w:hint="eastAsia"/>
         </w:rPr>
-        <w:t xml:space="preserve">I am </w:t>
-      </w:r>
-      <w:r>
-        <w:t xml:space="preserve">going to </w:t>
-      </w:r>
-      <w:r>
-        <w:rPr>
-          <w:rFonts w:hint="eastAsia"/>
-        </w:rPr>
-        <w:t>try this new tool for my future graduate school life.</w:t>
+        <w:t>12345678900987654321</w:t>
       </w:r>
     </w:p>
     <w:p>
@@ -40,24 +65,11 @@
       </w:pPr>
     </w:p>
     <w:p>
-      <w:pPr>
-        <w:rPr>
-          <w:rFonts w:hint="eastAsia"/>
-        </w:rPr>
-      </w:pPr>
-      <w:r>
-        <w:rPr>
-          <w:rFonts w:hint="eastAsia"/>
-        </w:rPr>
-        <w:t>12345678900987654321</w:t>
-      </w:r>
-    </w:p>
-    <w:p>
-      <w:r>
-        <w:rPr>
-          <w:rFonts w:hint="eastAsia"/>
-        </w:rPr>
-        <w:t>12345678900987654321</w:t>
+      <w:r>
+        <w:rPr>
+          <w:rFonts w:hint="eastAsia"/>
+        </w:rPr>
+        <w:t>8uhb7ygv6tfc</w:t>
       </w:r>
     </w:p>
     <w:sectPr>

</xml_diff>